<commit_message>
testing using webpack to Transpile.js
</commit_message>
<xml_diff>
--- a/js-learning/npm command.docx
+++ b/js-learning/npm command.docx
@@ -36,11 +36,6 @@
             <w:tcW w:w="4148" w:type="dxa"/>
           </w:tcPr>
           <w:p>
-            <w:pPr>
-              <w:rPr>
-                <w:rFonts w:hint="eastAsia"/>
-              </w:rPr>
-            </w:pPr>
             <w:r>
               <w:t>Command</w:t>
             </w:r>
@@ -51,11 +46,6 @@
             <w:tcW w:w="4211" w:type="dxa"/>
           </w:tcPr>
           <w:p>
-            <w:pPr>
-              <w:rPr>
-                <w:rFonts w:hint="eastAsia"/>
-              </w:rPr>
-            </w:pPr>
             <w:r>
               <w:t>D</w:t>
             </w:r>
@@ -85,13 +75,7 @@
             </w:r>
             <w:proofErr w:type="spellEnd"/>
             <w:r>
-              <w:t xml:space="preserve"> </w:t>
-            </w:r>
-            <w:r>
-              <w:t>–</w:t>
-            </w:r>
-            <w:r>
-              <w:t>v</w:t>
+              <w:t xml:space="preserve"> –v</w:t>
             </w:r>
           </w:p>
           <w:p>
@@ -99,9 +83,6 @@
               <w:tabs>
                 <w:tab w:val="left" w:pos="1315"/>
               </w:tabs>
-              <w:rPr>
-                <w:rFonts w:hint="eastAsia"/>
-              </w:rPr>
             </w:pPr>
             <w:proofErr w:type="spellStart"/>
             <w:r>
@@ -118,11 +99,6 @@
             <w:tcW w:w="4211" w:type="dxa"/>
           </w:tcPr>
           <w:p>
-            <w:pPr>
-              <w:rPr>
-                <w:rFonts w:hint="eastAsia"/>
-              </w:rPr>
-            </w:pPr>
             <w:r>
               <w:rPr>
                 <w:rFonts w:hint="eastAsia"/>
@@ -180,11 +156,6 @@
             </w:r>
           </w:p>
           <w:p>
-            <w:pPr>
-              <w:rPr>
-                <w:rFonts w:hint="eastAsia"/>
-              </w:rPr>
-            </w:pPr>
             <w:proofErr w:type="spellStart"/>
             <w:r>
               <w:t>npm</w:t>
@@ -208,11 +179,6 @@
             <w:tcW w:w="4211" w:type="dxa"/>
           </w:tcPr>
           <w:p>
-            <w:pPr>
-              <w:rPr>
-                <w:rFonts w:hint="eastAsia"/>
-              </w:rPr>
-            </w:pPr>
             <w:r>
               <w:rPr>
                 <w:rFonts w:hint="eastAsia"/>
@@ -284,36 +250,25 @@
               <w:t>]</w:t>
             </w:r>
             <w:r>
+              <w:t xml:space="preserve"> --save</w:t>
+            </w:r>
+          </w:p>
+          <w:p>
+            <w:proofErr w:type="spellStart"/>
+            <w:r>
+              <w:t>npm</w:t>
+            </w:r>
+            <w:proofErr w:type="spellEnd"/>
+            <w:r>
               <w:t xml:space="preserve"> </w:t>
             </w:r>
-            <w:r>
-              <w:t>--save</w:t>
-            </w:r>
-          </w:p>
-          <w:p>
-            <w:pPr>
-              <w:rPr>
-                <w:rFonts w:hint="eastAsia"/>
-              </w:rPr>
-            </w:pPr>
-            <w:proofErr w:type="spellStart"/>
-            <w:r>
-              <w:t>npm</w:t>
-            </w:r>
-            <w:proofErr w:type="spellEnd"/>
-            <w:r>
-              <w:t xml:space="preserve"> </w:t>
-            </w:r>
             <w:proofErr w:type="spellStart"/>
             <w:r>
               <w:t>i</w:t>
             </w:r>
             <w:proofErr w:type="spellEnd"/>
             <w:r>
-              <w:t xml:space="preserve"> [package]</w:t>
-            </w:r>
-            <w:r>
-              <w:t xml:space="preserve"> --save</w:t>
+              <w:t xml:space="preserve"> [package] --save</w:t>
             </w:r>
           </w:p>
         </w:tc>
@@ -322,11 +277,6 @@
             <w:tcW w:w="4211" w:type="dxa"/>
           </w:tcPr>
           <w:p>
-            <w:pPr>
-              <w:rPr>
-                <w:rFonts w:hint="eastAsia"/>
-              </w:rPr>
-            </w:pPr>
             <w:r>
               <w:rPr>
                 <w:rFonts w:hint="eastAsia"/>
@@ -394,68 +344,107 @@
             </w:r>
             <w:proofErr w:type="spellEnd"/>
             <w:r>
+              <w:t xml:space="preserve"> install </w:t>
+            </w:r>
+            <w:r>
+              <w:rPr>
+                <w:rFonts w:hint="eastAsia"/>
+              </w:rPr>
+              <w:t>[</w:t>
+            </w:r>
+            <w:r>
+              <w:t>package</w:t>
+            </w:r>
+            <w:r>
+              <w:rPr>
+                <w:rFonts w:hint="eastAsia"/>
+              </w:rPr>
+              <w:t>]</w:t>
+            </w:r>
+            <w:r>
               <w:t xml:space="preserve"> </w:t>
             </w:r>
-            <w:r>
-              <w:t>un</w:t>
-            </w:r>
-            <w:r>
-              <w:t xml:space="preserve">install </w:t>
-            </w:r>
-            <w:r>
-              <w:rPr>
-                <w:rFonts w:hint="eastAsia"/>
-              </w:rPr>
-              <w:t>[</w:t>
-            </w:r>
-            <w:r>
-              <w:t>package</w:t>
-            </w:r>
-            <w:r>
-              <w:rPr>
-                <w:rFonts w:hint="eastAsia"/>
-              </w:rPr>
-              <w:t>]</w:t>
-            </w:r>
-          </w:p>
-          <w:p>
-            <w:pPr>
-              <w:rPr>
-                <w:rFonts w:hint="eastAsia"/>
-              </w:rPr>
-            </w:pPr>
-            <w:proofErr w:type="spellStart"/>
-            <w:r>
-              <w:t>npm</w:t>
-            </w:r>
-            <w:proofErr w:type="spellEnd"/>
-            <w:r>
+            <w:bookmarkStart w:id="0" w:name="_GoBack"/>
+            <w:bookmarkEnd w:id="0"/>
+            <w:r>
+              <w:t>--save-dev</w:t>
+            </w:r>
+          </w:p>
+        </w:tc>
+        <w:tc>
+          <w:tcPr>
+            <w:tcW w:w="4211" w:type="dxa"/>
+          </w:tcPr>
+          <w:p>
+            <w:r>
+              <w:rPr>
+                <w:rFonts w:hint="eastAsia"/>
+              </w:rPr>
+              <w:t>安裝套件到</w:t>
+            </w:r>
+            <w:r>
+              <w:rPr>
+                <w:rFonts w:hint="eastAsia"/>
+              </w:rPr>
+              <w:t>專案下的</w:t>
+            </w:r>
+            <w:r>
+              <w:rPr>
+                <w:rFonts w:hint="eastAsia"/>
+              </w:rPr>
               <w:t xml:space="preserve"> </w:t>
             </w:r>
-            <w:r>
-              <w:t>un</w:t>
-            </w:r>
-            <w:r>
-              <w:t xml:space="preserve"> [package]</w:t>
-            </w:r>
-          </w:p>
-        </w:tc>
-        <w:tc>
-          <w:tcPr>
-            <w:tcW w:w="4211" w:type="dxa"/>
-          </w:tcPr>
-          <w:p>
-            <w:pPr>
-              <w:rPr>
-                <w:rFonts w:hint="eastAsia"/>
-              </w:rPr>
-            </w:pPr>
-            <w:r>
-              <w:rPr>
-                <w:rFonts w:hint="eastAsia"/>
-              </w:rPr>
-              <w:t>移除某套件</w:t>
-            </w:r>
+            <w:proofErr w:type="spellStart"/>
+            <w:r>
+              <w:rPr>
+                <w:rFonts w:hint="eastAsia"/>
+              </w:rPr>
+              <w:t>node_modules</w:t>
+            </w:r>
+            <w:proofErr w:type="spellEnd"/>
+            <w:r>
+              <w:rPr>
+                <w:rFonts w:hint="eastAsia"/>
+              </w:rPr>
+              <w:t xml:space="preserve"> </w:t>
+            </w:r>
+            <w:r>
+              <w:rPr>
+                <w:rFonts w:hint="eastAsia"/>
+              </w:rPr>
+              <w:t>目錄，並更新該套件資訊到</w:t>
+            </w:r>
+            <w:r>
+              <w:rPr>
+                <w:rFonts w:hint="eastAsia"/>
+              </w:rPr>
+              <w:t xml:space="preserve"> </w:t>
+            </w:r>
+            <w:proofErr w:type="spellStart"/>
+            <w:r>
+              <w:rPr>
+                <w:rFonts w:hint="eastAsia"/>
+              </w:rPr>
+              <w:t>package.json</w:t>
+            </w:r>
+            <w:proofErr w:type="spellEnd"/>
+            <w:r>
+              <w:rPr>
+                <w:rFonts w:hint="eastAsia"/>
+              </w:rPr>
+              <w:t>的</w:t>
+            </w:r>
+            <w:proofErr w:type="spellStart"/>
+            <w:r>
+              <w:rPr>
+                <w:rFonts w:hint="eastAsia"/>
+              </w:rPr>
+              <w:t>devDependen</w:t>
+            </w:r>
+            <w:r>
+              <w:t>cy</w:t>
+            </w:r>
+            <w:proofErr w:type="spellEnd"/>
           </w:p>
         </w:tc>
       </w:tr>
@@ -488,23 +477,15 @@
               </w:rPr>
               <w:t>]</w:t>
             </w:r>
-            <w:r>
-              <w:t xml:space="preserve"> --save</w:t>
-            </w:r>
-          </w:p>
-          <w:p>
-            <w:pPr>
-              <w:rPr>
-                <w:rFonts w:hint="eastAsia"/>
-              </w:rPr>
-            </w:pPr>
-            <w:proofErr w:type="spellStart"/>
-            <w:r>
-              <w:t>npm</w:t>
-            </w:r>
-            <w:proofErr w:type="spellEnd"/>
-            <w:r>
-              <w:t xml:space="preserve"> un [package] --save</w:t>
+          </w:p>
+          <w:p>
+            <w:proofErr w:type="spellStart"/>
+            <w:r>
+              <w:t>npm</w:t>
+            </w:r>
+            <w:proofErr w:type="spellEnd"/>
+            <w:r>
+              <w:t xml:space="preserve"> un [package]</w:t>
             </w:r>
           </w:p>
         </w:tc>
@@ -513,31 +494,12 @@
             <w:tcW w:w="4211" w:type="dxa"/>
           </w:tcPr>
           <w:p>
-            <w:pPr>
-              <w:rPr>
-                <w:rFonts w:hint="eastAsia"/>
-              </w:rPr>
-            </w:pPr>
-            <w:r>
-              <w:rPr>
-                <w:rFonts w:hint="eastAsia"/>
-              </w:rPr>
-              <w:t>移除某套件，並更新該套件資訊到</w:t>
-            </w:r>
-            <w:r>
-              <w:rPr>
-                <w:rFonts w:hint="eastAsia"/>
-              </w:rPr>
-              <w:t xml:space="preserve"> </w:t>
-            </w:r>
-            <w:proofErr w:type="spellStart"/>
-            <w:r>
-              <w:rPr>
-                <w:rFonts w:hint="eastAsia"/>
-              </w:rPr>
-              <w:t>package.json</w:t>
-            </w:r>
-            <w:proofErr w:type="spellEnd"/>
+            <w:r>
+              <w:rPr>
+                <w:rFonts w:hint="eastAsia"/>
+              </w:rPr>
+              <w:t>移除某套件</w:t>
+            </w:r>
           </w:p>
         </w:tc>
       </w:tr>
@@ -547,18 +509,13 @@
             <w:tcW w:w="4148" w:type="dxa"/>
           </w:tcPr>
           <w:p>
-            <w:pPr>
-              <w:rPr>
-                <w:rFonts w:hint="eastAsia"/>
-              </w:rPr>
-            </w:pPr>
-            <w:proofErr w:type="spellStart"/>
-            <w:r>
-              <w:t>npm</w:t>
-            </w:r>
-            <w:proofErr w:type="spellEnd"/>
-            <w:r>
-              <w:t xml:space="preserve"> install </w:t>
+            <w:proofErr w:type="spellStart"/>
+            <w:r>
+              <w:t>npm</w:t>
+            </w:r>
+            <w:proofErr w:type="spellEnd"/>
+            <w:r>
+              <w:t xml:space="preserve"> uninstall </w:t>
             </w:r>
             <w:r>
               <w:rPr>
@@ -576,41 +533,45 @@
               <w:t>]</w:t>
             </w:r>
             <w:r>
+              <w:t xml:space="preserve"> --save</w:t>
+            </w:r>
+          </w:p>
+          <w:p>
+            <w:proofErr w:type="spellStart"/>
+            <w:r>
+              <w:t>npm</w:t>
+            </w:r>
+            <w:proofErr w:type="spellEnd"/>
+            <w:r>
+              <w:t xml:space="preserve"> un [package] --save</w:t>
+            </w:r>
+          </w:p>
+        </w:tc>
+        <w:tc>
+          <w:tcPr>
+            <w:tcW w:w="4211" w:type="dxa"/>
+          </w:tcPr>
+          <w:p>
+            <w:r>
+              <w:rPr>
+                <w:rFonts w:hint="eastAsia"/>
+              </w:rPr>
+              <w:t>移除某套件，並更新該套件資訊到</w:t>
+            </w:r>
+            <w:r>
+              <w:rPr>
+                <w:rFonts w:hint="eastAsia"/>
+              </w:rPr>
               <w:t xml:space="preserve"> </w:t>
             </w:r>
-            <w:r>
-              <w:t>-g</w:t>
-            </w:r>
-          </w:p>
-        </w:tc>
-        <w:tc>
-          <w:tcPr>
-            <w:tcW w:w="4211" w:type="dxa"/>
-          </w:tcPr>
-          <w:p>
-            <w:pPr>
-              <w:rPr>
-                <w:rFonts w:hint="eastAsia"/>
-              </w:rPr>
-            </w:pPr>
-            <w:r>
-              <w:rPr>
-                <w:rFonts w:hint="eastAsia"/>
-              </w:rPr>
-              <w:t>將套件</w:t>
-            </w:r>
-            <w:r>
-              <w:rPr>
-                <w:rFonts w:hint="eastAsia"/>
-              </w:rPr>
-              <w:t>安裝</w:t>
-            </w:r>
-            <w:r>
-              <w:rPr>
-                <w:rFonts w:hint="eastAsia"/>
-              </w:rPr>
-              <w:t>於全域</w:t>
-            </w:r>
+            <w:proofErr w:type="spellStart"/>
+            <w:r>
+              <w:rPr>
+                <w:rFonts w:hint="eastAsia"/>
+              </w:rPr>
+              <w:t>package.json</w:t>
+            </w:r>
+            <w:proofErr w:type="spellEnd"/>
           </w:p>
         </w:tc>
       </w:tr>
@@ -622,17 +583,29 @@
           <w:p>
             <w:proofErr w:type="spellStart"/>
             <w:r>
-              <w:t>n</w:t>
-            </w:r>
-            <w:r>
-              <w:rPr>
-                <w:rFonts w:hint="eastAsia"/>
-              </w:rPr>
-              <w:t>pm</w:t>
-            </w:r>
-            <w:proofErr w:type="spellEnd"/>
-            <w:r>
-              <w:t xml:space="preserve"> search [package]</w:t>
+              <w:t>npm</w:t>
+            </w:r>
+            <w:proofErr w:type="spellEnd"/>
+            <w:r>
+              <w:t xml:space="preserve"> install </w:t>
+            </w:r>
+            <w:r>
+              <w:rPr>
+                <w:rFonts w:hint="eastAsia"/>
+              </w:rPr>
+              <w:t>[</w:t>
+            </w:r>
+            <w:r>
+              <w:t>package</w:t>
+            </w:r>
+            <w:r>
+              <w:rPr>
+                <w:rFonts w:hint="eastAsia"/>
+              </w:rPr>
+              <w:t>]</w:t>
+            </w:r>
+            <w:r>
+              <w:t xml:space="preserve"> -g</w:t>
             </w:r>
           </w:p>
         </w:tc>
@@ -641,16 +614,11 @@
             <w:tcW w:w="4211" w:type="dxa"/>
           </w:tcPr>
           <w:p>
-            <w:pPr>
-              <w:rPr>
-                <w:rFonts w:hint="eastAsia"/>
-              </w:rPr>
-            </w:pPr>
-            <w:r>
-              <w:rPr>
-                <w:rFonts w:hint="eastAsia"/>
-              </w:rPr>
-              <w:t>搜尋套件</w:t>
+            <w:r>
+              <w:rPr>
+                <w:rFonts w:hint="eastAsia"/>
+              </w:rPr>
+              <w:t>將套件安裝於全域</w:t>
             </w:r>
           </w:p>
         </w:tc>
@@ -663,11 +631,17 @@
           <w:p>
             <w:proofErr w:type="spellStart"/>
             <w:r>
-              <w:t>npm</w:t>
-            </w:r>
-            <w:proofErr w:type="spellEnd"/>
-            <w:r>
-              <w:t xml:space="preserve"> ls -g</w:t>
+              <w:t>n</w:t>
+            </w:r>
+            <w:r>
+              <w:rPr>
+                <w:rFonts w:hint="eastAsia"/>
+              </w:rPr>
+              <w:t>pm</w:t>
+            </w:r>
+            <w:proofErr w:type="spellEnd"/>
+            <w:r>
+              <w:t xml:space="preserve"> search [package]</w:t>
             </w:r>
           </w:p>
         </w:tc>
@@ -676,16 +650,11 @@
             <w:tcW w:w="4211" w:type="dxa"/>
           </w:tcPr>
           <w:p>
-            <w:pPr>
-              <w:rPr>
-                <w:rFonts w:hint="eastAsia"/>
-              </w:rPr>
-            </w:pPr>
-            <w:r>
-              <w:rPr>
-                <w:rFonts w:hint="eastAsia"/>
-              </w:rPr>
-              <w:t>列出全域套件</w:t>
+            <w:r>
+              <w:rPr>
+                <w:rFonts w:hint="eastAsia"/>
+              </w:rPr>
+              <w:t>搜尋套件</w:t>
             </w:r>
           </w:p>
         </w:tc>
@@ -702,16 +671,8 @@
             </w:r>
             <w:proofErr w:type="spellEnd"/>
             <w:r>
-              <w:t xml:space="preserve"> ls -</w:t>
-            </w:r>
-            <w:proofErr w:type="spellStart"/>
-            <w:r>
-              <w:t>g</w:t>
-            </w:r>
-            <w:r>
-              <w:t>l</w:t>
-            </w:r>
-            <w:proofErr w:type="spellEnd"/>
+              <w:t xml:space="preserve"> ls -g</w:t>
+            </w:r>
           </w:p>
         </w:tc>
         <w:tc>
@@ -719,27 +680,14 @@
             <w:tcW w:w="4211" w:type="dxa"/>
           </w:tcPr>
           <w:p>
-            <w:pPr>
-              <w:rPr>
-                <w:rFonts w:hint="eastAsia"/>
-              </w:rPr>
-            </w:pPr>
-            <w:r>
-              <w:rPr>
-                <w:rFonts w:hint="eastAsia"/>
-              </w:rPr>
-              <w:t>列出全域套件詳細資訊</w:t>
-            </w:r>
-            <w:r>
-              <w:rPr>
-                <w:rFonts w:hint="eastAsia"/>
-              </w:rPr>
-              <w:t>.</w:t>
-            </w:r>
-          </w:p>
-        </w:tc>
-        <w:bookmarkStart w:id="0" w:name="_GoBack"/>
-        <w:bookmarkEnd w:id="0"/>
+            <w:r>
+              <w:rPr>
+                <w:rFonts w:hint="eastAsia"/>
+              </w:rPr>
+              <w:t>列出全域套件</w:t>
+            </w:r>
+          </w:p>
+        </w:tc>
       </w:tr>
       <w:tr>
         <w:tc>
@@ -753,8 +701,13 @@
             </w:r>
             <w:proofErr w:type="spellEnd"/>
             <w:r>
-              <w:t xml:space="preserve"> ls -l</w:t>
-            </w:r>
+              <w:t xml:space="preserve"> ls -</w:t>
+            </w:r>
+            <w:proofErr w:type="spellStart"/>
+            <w:r>
+              <w:t>gl</w:t>
+            </w:r>
+            <w:proofErr w:type="spellEnd"/>
           </w:p>
         </w:tc>
         <w:tc>
@@ -762,16 +715,17 @@
             <w:tcW w:w="4211" w:type="dxa"/>
           </w:tcPr>
           <w:p>
-            <w:pPr>
-              <w:rPr>
-                <w:rFonts w:hint="eastAsia"/>
-              </w:rPr>
-            </w:pPr>
-            <w:r>
-              <w:rPr>
-                <w:rFonts w:hint="eastAsia"/>
-              </w:rPr>
-              <w:t>列出專案裡的套件詳細資訊</w:t>
+            <w:r>
+              <w:rPr>
+                <w:rFonts w:hint="eastAsia"/>
+              </w:rPr>
+              <w:t>列出全域套件詳細資訊</w:t>
+            </w:r>
+            <w:r>
+              <w:rPr>
+                <w:rFonts w:hint="eastAsia"/>
+              </w:rPr>
+              <w:t>.</w:t>
             </w:r>
           </w:p>
         </w:tc>
@@ -788,6 +742,36 @@
             </w:r>
             <w:proofErr w:type="spellEnd"/>
             <w:r>
+              <w:t xml:space="preserve"> ls -l</w:t>
+            </w:r>
+          </w:p>
+        </w:tc>
+        <w:tc>
+          <w:tcPr>
+            <w:tcW w:w="4211" w:type="dxa"/>
+          </w:tcPr>
+          <w:p>
+            <w:r>
+              <w:rPr>
+                <w:rFonts w:hint="eastAsia"/>
+              </w:rPr>
+              <w:t>列出專案裡的套件詳細資訊</w:t>
+            </w:r>
+          </w:p>
+        </w:tc>
+      </w:tr>
+      <w:tr>
+        <w:tc>
+          <w:tcPr>
+            <w:tcW w:w="4148" w:type="dxa"/>
+          </w:tcPr>
+          <w:p>
+            <w:proofErr w:type="spellStart"/>
+            <w:r>
+              <w:t>npm</w:t>
+            </w:r>
+            <w:proofErr w:type="spellEnd"/>
+            <w:r>
               <w:t xml:space="preserve"> ls</w:t>
             </w:r>
           </w:p>
@@ -797,11 +781,6 @@
             <w:tcW w:w="4211" w:type="dxa"/>
           </w:tcPr>
           <w:p>
-            <w:pPr>
-              <w:rPr>
-                <w:rFonts w:hint="eastAsia"/>
-              </w:rPr>
-            </w:pPr>
             <w:r>
               <w:rPr>
                 <w:rFonts w:hint="eastAsia"/>
@@ -842,9 +821,6 @@
               <w:tabs>
                 <w:tab w:val="left" w:pos="1415"/>
               </w:tabs>
-              <w:rPr>
-                <w:rFonts w:hint="eastAsia"/>
-              </w:rPr>
             </w:pPr>
             <w:r>
               <w:rPr>
@@ -872,13 +848,7 @@
           <w:tcPr>
             <w:tcW w:w="4211" w:type="dxa"/>
           </w:tcPr>
-          <w:p>
-            <w:pPr>
-              <w:rPr>
-                <w:rFonts w:hint="eastAsia"/>
-              </w:rPr>
-            </w:pPr>
-          </w:p>
+          <w:p/>
         </w:tc>
       </w:tr>
       <w:tr>
@@ -892,13 +862,7 @@
           <w:tcPr>
             <w:tcW w:w="4211" w:type="dxa"/>
           </w:tcPr>
-          <w:p>
-            <w:pPr>
-              <w:rPr>
-                <w:rFonts w:hint="eastAsia"/>
-              </w:rPr>
-            </w:pPr>
-          </w:p>
+          <w:p/>
         </w:tc>
       </w:tr>
       <w:tr>
@@ -912,23 +876,11 @@
           <w:tcPr>
             <w:tcW w:w="4211" w:type="dxa"/>
           </w:tcPr>
-          <w:p>
-            <w:pPr>
-              <w:rPr>
-                <w:rFonts w:hint="eastAsia"/>
-              </w:rPr>
-            </w:pPr>
-          </w:p>
+          <w:p/>
         </w:tc>
       </w:tr>
     </w:tbl>
-    <w:p>
-      <w:pPr>
-        <w:rPr>
-          <w:rFonts w:hint="eastAsia"/>
-        </w:rPr>
-      </w:pPr>
-    </w:p>
+    <w:p/>
     <w:sectPr>
       <w:pgSz w:w="11906" w:h="16838"/>
       <w:pgMar w:top="1440" w:right="1800" w:bottom="1440" w:left="1800" w:header="851" w:footer="992" w:gutter="0"/>

</xml_diff>